<commit_message>
small updates to dataset in SI file
</commit_message>
<xml_diff>
--- a/doc/response_to_reviewer_R3.docx
+++ b/doc/response_to_reviewer_R3.docx
@@ -91,31 +91,38 @@
       <w:r>
         <w:t xml:space="preserve">All main analyses, as well as the manuscript can now be run using these files alone.</w:t>
       </w:r>
-      <w:r>
-        <w:t xml:space="preserve"> </w:t>
-      </w:r>
-      <w:r>
-        <w:t xml:space="preserve">We hope that this revision demonstrates our commitment to reproducibility within institutional constraints.</w:t>
-      </w:r>
-      <w:r>
-        <w:t xml:space="preserve"> </w:t>
-      </w:r>
-      <w:r>
-        <w:t xml:space="preserve">We hope you can consider global differences in data policies, appreciate the enormous effort required in maintaining such a dataset, as well as the scientific merit of our work and consider this version for publication.</w:t>
-      </w:r>
     </w:p>
     <w:p>
       <w:pPr>
         <w:pStyle w:val="BodyText"/>
       </w:pPr>
       <w:r>
-        <w:t xml:space="preserve">Thank you for considering this revised version for publication.</w:t>
-      </w:r>
-      <w:r>
-        <w:t xml:space="preserve"> </w:t>
-      </w:r>
-      <w:r>
-        <w:t xml:space="preserve">We look forward to your response.</w:t>
+        <w:t xml:space="preserve">While we are committed to reproducible science, the requirement of publishing raw data can disproportionately disadvantage researchers in the global south (</w:t>
+      </w:r>
+      <w:r>
+        <w:rPr>
+          <w:iCs/>
+          <w:i/>
+        </w:rPr>
+        <w:t xml:space="preserve">sensu</w:t>
+      </w:r>
+      <w:r>
+        <w:t xml:space="preserve"> </w:t>
+      </w:r>
+      <w:r>
+        <w:t xml:space="preserve">de Lima et al., 2022).</w:t>
+      </w:r>
+      <w:r>
+        <w:t xml:space="preserve"> </w:t>
+      </w:r>
+      <w:r>
+        <w:t xml:space="preserve">We hope that this revision demonstrates our commitment to reproducibility within institutional and practical constraints.</w:t>
+      </w:r>
+      <w:r>
+        <w:t xml:space="preserve"> </w:t>
+      </w:r>
+      <w:r>
+        <w:t xml:space="preserve">We hope you can consider global differences in data policies, appreciate the enormous effort required in maintaining such a dataset, as well as the scientific merit of our work and consider this version for publication.</w:t>
       </w:r>
     </w:p>
     <w:p>
@@ -123,10 +130,24 @@
         <w:pStyle w:val="BodyText"/>
       </w:pPr>
       <w:r>
+        <w:t xml:space="preserve">Thank you for considering this revised version for publication.</w:t>
+      </w:r>
+      <w:r>
+        <w:t xml:space="preserve"> </w:t>
+      </w:r>
+      <w:r>
+        <w:t xml:space="preserve">We look forward to your response.</w:t>
+      </w:r>
+    </w:p>
+    <w:p>
+      <w:pPr>
+        <w:pStyle w:val="BodyText"/>
+      </w:pPr>
+      <w:r>
         <w:t xml:space="preserve">Sincerely,</w:t>
       </w:r>
       <w:r>
-        <w:t xml:space="preserve"> </w:t>
+        <w:br/>
       </w:r>
       <w:r>
         <w:t xml:space="preserve">On behalf of all coauthors,</w:t>
@@ -300,7 +321,11 @@
         <w:pStyle w:val="BodyText"/>
       </w:pPr>
       <w:r>
-        <w:t xml:space="preserve">**RESPONSE: Thanks for your comments. We apologise for the confusion - the previous manuscript version was inadvertently linked to a private copy of the same file. We have now corrected this and updated the Zenodo repository (DOI: 10.5281/zenodo.15777975) with a manuscript that relies exclusively on the shared data csv files. As shown in the track-changes version, no content in the manuscript itself has been modified.</w:t>
+        <w:rPr>
+          <w:bCs/>
+          <w:b/>
+        </w:rPr>
+        <w:t xml:space="preserve">RESPONSE: Thanks for your comments. We apologise for the confusion - the previous manuscript version was inadvertently linked to a private copy of the same file. We have now corrected this and updated the Zenodo repository (DOI: 10.5281/zenodo.15777975) with a manuscript that relies exclusively on the shared data csv files. As shown in the track-changes version, no content in the manuscript itself has been modified.</w:t>
       </w:r>
     </w:p>
     <w:p>
@@ -308,38 +333,70 @@
         <w:pStyle w:val="BodyText"/>
       </w:pPr>
       <w:r>
+        <w:rPr>
+          <w:bCs/>
+          <w:b/>
+        </w:rPr>
         <w:t xml:space="preserve">However, institutional policies of the Thai Long-Term Forest Ecological Research project prevent us from sharing some raw data files - specifically CTFSelev_hkk.rdata and the raw dendroband census information. We acknowledge that this limits full data availability, but all processing scripts for these raw data are now openly accessible in the repository. In particular, scripts 000_twi.R and 01_prepdata.R contain complete codes to process the raw dendroband census data and elevation data. These scripts output data csvs that are currently made public under data/dendro. To improve transparency, we have reorganised the scripts as</w:t>
       </w:r>
       <w:r>
+        <w:rPr>
+          <w:bCs/>
+          <w:b/>
+        </w:rPr>
         <w:t xml:space="preserve"> </w:t>
       </w:r>
       <w:r>
         <w:rPr>
           <w:iCs/>
           <w:i/>
+          <w:bCs/>
+          <w:b/>
         </w:rPr>
         <w:t xml:space="preserve">processing</w:t>
       </w:r>
       <w:r>
-        <w:t xml:space="preserve"> </w:t>
-      </w:r>
-      <w:r>
+        <w:rPr>
+          <w:bCs/>
+          <w:b/>
+        </w:rPr>
+        <w:t xml:space="preserve"> </w:t>
+      </w:r>
+      <w:r>
+        <w:rPr>
+          <w:bCs/>
+          <w:b/>
+        </w:rPr>
         <w:t xml:space="preserve">and</w:t>
       </w:r>
       <w:r>
+        <w:rPr>
+          <w:bCs/>
+          <w:b/>
+        </w:rPr>
         <w:t xml:space="preserve"> </w:t>
       </w:r>
       <w:r>
         <w:rPr>
           <w:iCs/>
           <w:i/>
+          <w:bCs/>
+          <w:b/>
         </w:rPr>
         <w:t xml:space="preserve">analysis</w:t>
       </w:r>
       <w:r>
-        <w:t xml:space="preserve"> </w:t>
-      </w:r>
-      <w:r>
+        <w:rPr>
+          <w:bCs/>
+          <w:b/>
+        </w:rPr>
+        <w:t xml:space="preserve"> </w:t>
+      </w:r>
+      <w:r>
+        <w:rPr>
+          <w:bCs/>
+          <w:b/>
+        </w:rPr>
         <w:t xml:space="preserve">scripts in different folders.</w:t>
       </w:r>
     </w:p>
@@ -348,6 +405,10 @@
         <w:pStyle w:val="BodyText"/>
       </w:pPr>
       <w:r>
+        <w:rPr>
+          <w:bCs/>
+          <w:b/>
+        </w:rPr>
         <w:t xml:space="preserve">These processed datasets are now minimally sufficient to reproduce all the results through analysis scripts (02_species.R, 03_orderedcii.R, 04_orderedcii_tpi.R, 06_causal.R) and produce figures in the main text and SI (05_figures.R). Two SI figures (S4 and S8) that require raw data are exported from the data prep file (01_prepdata.R).</w:t>
       </w:r>
     </w:p>
@@ -356,7 +417,11 @@
         <w:pStyle w:val="BodyText"/>
       </w:pPr>
       <w:r>
-        <w:t xml:space="preserve">We hope this clarification helps demonstrate that the shared data and code now allow full reproduction of the analyses from the processed data stage onward. We also ask that you consider the constraints of local data-sharing policies, the significant effort required to maintain such long-term datasets, and the scientific value of the work in your assessment of this revised version for publication.**</w:t>
+        <w:rPr>
+          <w:bCs/>
+          <w:b/>
+        </w:rPr>
+        <w:t xml:space="preserve">We hope this clarification helps demonstrate that the shared data and code now allow full reproduction of the analyses from the processed data stage onward. We also ask that you consider the constraints of local data-sharing policies, the significant effort required to maintain such long-term datasets, and the scientific value of the work in your assessment of this revised version for publication.</w:t>
       </w:r>
     </w:p>
     <w:bookmarkEnd w:id="20"/>

</xml_diff>